<commit_message>
Add personal website link
</commit_message>
<xml_diff>
--- a/Brigham_Pettit_Resume.docx
+++ b/Brigham_Pettit_Resume.docx
@@ -34,23 +34,22 @@
         <w:br/>
         <w:t>Texas A&amp;M Honors Computer Science, Class of 2025</w:t>
         <w:br/>
-        <w:t xml:space="preserve">brigham.j.pettit@gmail.com  |  </w:t>
-      </w:r>
-      <w:r>
-        <w:rPr>
-          <w:rFonts w:cs="Times New Roman" w:ascii="Times New Roman" w:hAnsi="Times New Roman"/>
-          <w:sz w:val="20"/>
-          <w:szCs w:val="20"/>
-        </w:rPr>
-        <w:t xml:space="preserve">+1 </w:t>
-      </w:r>
-      <w:r>
-        <w:rPr>
-          <w:rFonts w:cs="Times New Roman" w:ascii="Times New Roman" w:hAnsi="Times New Roman"/>
-          <w:sz w:val="20"/>
-          <w:szCs w:val="20"/>
-        </w:rPr>
-        <w:t>214-304-1778</w:t>
+        <w:t xml:space="preserve">brigham.j.pettit@gmail.com  |  +1 214-304-1778  |  </w:t>
+      </w:r>
+      <w:r>
+        <w:rPr>
+          <w:rFonts w:cs="Times New Roman" w:ascii="Times New Roman" w:hAnsi="Times New Roman"/>
+          <w:sz w:val="20"/>
+          <w:szCs w:val="20"/>
+        </w:rPr>
+        <w:t>https://brigham-pettit.com</w:t>
+      </w:r>
+      <w:r>
+        <w:rPr>
+          <w:rFonts w:cs="Times New Roman" w:ascii="Times New Roman" w:hAnsi="Times New Roman"/>
+          <w:sz w:val="20"/>
+          <w:szCs w:val="20"/>
+        </w:rPr>
         <w:br/>
         <w:t>https://github.com/isometer   |   https://www.linkedin.com/in/brigham-pettit</w:t>
       </w:r>
@@ -732,17 +731,7 @@
           <w:sz w:val="20"/>
           <w:szCs w:val="20"/>
         </w:rPr>
-        <w:t>So</w:t>
-      </w:r>
-      <w:r>
-        <w:rPr>
-          <w:rFonts w:cs="Times New Roman" w:ascii="Times New Roman" w:hAnsi="Times New Roman"/>
-          <w:i/>
-          <w:iCs/>
-          <w:sz w:val="20"/>
-          <w:szCs w:val="20"/>
-        </w:rPr>
-        <w:t>ftware Engineering</w:t>
+        <w:t>Software Engineering</w:t>
       </w:r>
       <w:r>
         <w:rPr>

</xml_diff>

<commit_message>
Change location to Dallas
</commit_message>
<xml_diff>
--- a/Brigham_Pettit_Resume.docx
+++ b/Brigham_Pettit_Resume.docx
@@ -30,26 +30,19 @@
           <w:sz w:val="20"/>
           <w:szCs w:val="20"/>
         </w:rPr>
-        <w:t>College Station, TX</w:t>
+        <w:t>Dallas</w:t>
+      </w:r>
+      <w:r>
+        <w:rPr>
+          <w:rFonts w:cs="Times New Roman" w:ascii="Times New Roman" w:hAnsi="Times New Roman"/>
+          <w:sz w:val="20"/>
+          <w:szCs w:val="20"/>
+        </w:rPr>
+        <w:t>, TX</w:t>
         <w:br/>
         <w:t>Texas A&amp;M Honors Computer Science, Class of 2025</w:t>
         <w:br/>
-        <w:t xml:space="preserve">brigham.j.pettit@gmail.com  |  +1 214-304-1778  |  </w:t>
-      </w:r>
-      <w:r>
-        <w:rPr>
-          <w:rFonts w:cs="Times New Roman" w:ascii="Times New Roman" w:hAnsi="Times New Roman"/>
-          <w:sz w:val="20"/>
-          <w:szCs w:val="20"/>
-        </w:rPr>
-        <w:t>https://brigham-pettit.com</w:t>
-      </w:r>
-      <w:r>
-        <w:rPr>
-          <w:rFonts w:cs="Times New Roman" w:ascii="Times New Roman" w:hAnsi="Times New Roman"/>
-          <w:sz w:val="20"/>
-          <w:szCs w:val="20"/>
-        </w:rPr>
+        <w:t>brigham.j.pettit@gmail.com  |  +1 214-304-1778  |  https://brigham-pettit.com</w:t>
         <w:br/>
         <w:t>https://github.com/isometer   |   https://www.linkedin.com/in/brigham-pettit</w:t>
       </w:r>

</xml_diff>

<commit_message>
Correct dates on Dean's Honor Roll
</commit_message>
<xml_diff>
--- a/Brigham_Pettit_Resume.docx
+++ b/Brigham_Pettit_Resume.docx
@@ -30,15 +30,7 @@
           <w:sz w:val="20"/>
           <w:szCs w:val="20"/>
         </w:rPr>
-        <w:t>Dallas</w:t>
-      </w:r>
-      <w:r>
-        <w:rPr>
-          <w:rFonts w:cs="Times New Roman" w:ascii="Times New Roman" w:hAnsi="Times New Roman"/>
-          <w:sz w:val="20"/>
-          <w:szCs w:val="20"/>
-        </w:rPr>
-        <w:t>, TX</w:t>
+        <w:t>Dallas, TX</w:t>
         <w:br/>
         <w:t>Texas A&amp;M Honors Computer Science, Class of 2025</w:t>
         <w:br/>
@@ -1101,7 +1093,31 @@
           <w:sz w:val="20"/>
           <w:szCs w:val="20"/>
         </w:rPr>
-        <w:t>(6 semesters), 2021-2023</w:t>
+        <w:t>(</w:t>
+      </w:r>
+      <w:r>
+        <w:rPr>
+          <w:rFonts w:cs="Times New Roman" w:ascii="Times New Roman" w:hAnsi="Times New Roman"/>
+          <w:b w:val="false"/>
+          <w:bCs w:val="false"/>
+          <w:i w:val="false"/>
+          <w:iCs w:val="false"/>
+          <w:sz w:val="20"/>
+          <w:szCs w:val="20"/>
+        </w:rPr>
+        <w:t>4</w:t>
+      </w:r>
+      <w:r>
+        <w:rPr>
+          <w:rFonts w:cs="Times New Roman" w:ascii="Times New Roman" w:hAnsi="Times New Roman"/>
+          <w:b w:val="false"/>
+          <w:bCs w:val="false"/>
+          <w:i w:val="false"/>
+          <w:iCs w:val="false"/>
+          <w:sz w:val="20"/>
+          <w:szCs w:val="20"/>
+        </w:rPr>
+        <w:t xml:space="preserve"> semesters), 2021-2023</w:t>
       </w:r>
     </w:p>
     <w:p>

</xml_diff>

<commit_message>
Add Paycom, add AI experience, drop psych research
</commit_message>
<xml_diff>
--- a/Brigham_Pettit_Resume.docx
+++ b/Brigham_Pettit_Resume.docx
@@ -1,6 +1,6 @@
 
 <file path=word/document.xml><?xml version="1.0" encoding="utf-8"?>
-<w:document xmlns:o="urn:schemas-microsoft-com:office:office" xmlns:r="http://schemas.openxmlformats.org/officeDocument/2006/relationships" xmlns:v="urn:schemas-microsoft-com:vml" xmlns:w="http://schemas.openxmlformats.org/wordprocessingml/2006/main" xmlns:w10="urn:schemas-microsoft-com:office:word" xmlns:wp="http://schemas.openxmlformats.org/drawingml/2006/wordprocessingDrawing" xmlns:wps="http://schemas.microsoft.com/office/word/2010/wordprocessingShape" xmlns:wpg="http://schemas.microsoft.com/office/word/2010/wordprocessingGroup" xmlns:mc="http://schemas.openxmlformats.org/markup-compatibility/2006" xmlns:wp14="http://schemas.microsoft.com/office/word/2010/wordprocessingDrawing" xmlns:w14="http://schemas.microsoft.com/office/word/2010/wordml" xmlns:w15="http://schemas.microsoft.com/office/word/2012/wordml" mc:Ignorable="w14 wp14 w15">
+<w:document xmlns:o="urn:schemas-microsoft-com:office:office" xmlns:r="http://schemas.openxmlformats.org/officeDocument/2006/relationships" xmlns:v="urn:schemas-microsoft-com:vml" xmlns:w="http://schemas.openxmlformats.org/wordprocessingml/2006/main" xmlns:w10="urn:schemas-microsoft-com:office:word" xmlns:wp="http://schemas.openxmlformats.org/drawingml/2006/wordprocessingDrawing" xmlns:pic="http://schemas.openxmlformats.org/drawingml/2006/picture" xmlns:wps="http://schemas.microsoft.com/office/word/2010/wordprocessingShape" xmlns:wpg="http://schemas.microsoft.com/office/word/2010/wordprocessingGroup" xmlns:mc="http://schemas.openxmlformats.org/markup-compatibility/2006" xmlns:wp14="http://schemas.microsoft.com/office/word/2010/wordprocessingDrawing" xmlns:w14="http://schemas.microsoft.com/office/word/2010/wordml" xmlns:w15="http://schemas.microsoft.com/office/word/2012/wordml" mc:Ignorable="w14 wp14 w15">
   <w:body>
     <w:p>
       <w:pPr>
@@ -102,7 +102,7 @@
         </w:rPr>
         <w:t xml:space="preserve">Languages: </w:t>
         <w:tab/>
-        <w:t>C++, C#, Java, Ruby, Python, Go, HTML, CSS, JavaScript, TypeScript, Haskell</w:t>
+        <w:t>C++, C#, PHP, Java, Ruby, Python, Go, HTML, CSS, JavaScript, TypeScript, Haskell</w:t>
       </w:r>
     </w:p>
     <w:p>
@@ -121,13 +121,17 @@
         <w:tab/>
         <w:t>Frameworks:</w:t>
         <w:tab/>
-        <w:t>Angular, React, Ruby on Rails</w:t>
-      </w:r>
-    </w:p>
-    <w:p>
-      <w:pPr>
-        <w:pStyle w:val="Normal"/>
-        <w:rPr/>
+        <w:t>React, Angular, Ruby on Rails, Vue</w:t>
+      </w:r>
+    </w:p>
+    <w:p>
+      <w:pPr>
+        <w:pStyle w:val="Normal"/>
+        <w:rPr>
+          <w:rFonts w:ascii="Times New Roman" w:hAnsi="Times New Roman" w:cs="Times New Roman"/>
+          <w:sz w:val="20"/>
+          <w:szCs w:val="20"/>
+        </w:rPr>
       </w:pPr>
       <w:r>
         <w:rPr>
@@ -139,7 +143,7 @@
         <w:tab/>
         <w:t>Methods:</w:t>
         <w:tab/>
-        <w:t>Trained in Agile philosophy, stakeholder management, and Git hygiene</w:t>
+        <w:t>Trained in Agile project management, stakeholder management, and Git hygiene</w:t>
         <w:br/>
         <w:tab/>
         <w:tab/>
@@ -147,6 +151,33 @@
         <w:tab/>
         <w:tab/>
         <w:t>Docker, Postman, RSpec (Unit Testing), GitHub Actions (CI/CD), GNU/Linux</w:t>
+        <w:br/>
+        <w:tab/>
+        <w:tab/>
+      </w:r>
+      <w:r>
+        <w:rPr>
+          <w:rFonts w:cs="Times New Roman" w:ascii="Times New Roman" w:hAnsi="Times New Roman"/>
+          <w:sz w:val="20"/>
+          <w:szCs w:val="20"/>
+        </w:rPr>
+        <w:t>AI skills:</w:t>
+        <w:tab/>
+        <w:t>Time-series analysis, semantic encodings, unsupervised learning, model fine-tuning</w:t>
+        <w:br/>
+        <w:tab/>
+        <w:tab/>
+        <w:t>AI models:</w:t>
+        <w:tab/>
+        <w:t xml:space="preserve">LLM, BERT/RoBERTa, Transformers, </w:t>
+      </w:r>
+      <w:r>
+        <w:rPr>
+          <w:rFonts w:cs="Times New Roman" w:ascii="Times New Roman" w:hAnsi="Times New Roman"/>
+          <w:sz w:val="20"/>
+          <w:szCs w:val="20"/>
+        </w:rPr>
+        <w:t>hierarchical clustering</w:t>
       </w:r>
     </w:p>
     <w:p>
@@ -166,15 +197,15 @@
         <w:t>WORK</w:t>
         <w:tab/>
         <w:tab/>
-        <w:t>Frogslayer,</w:t>
-      </w:r>
-      <w:r>
-        <w:rPr>
-          <w:rFonts w:cs="Times New Roman" w:ascii="Times New Roman" w:hAnsi="Times New Roman"/>
-          <w:sz w:val="20"/>
-          <w:szCs w:val="20"/>
-        </w:rPr>
-        <w:t xml:space="preserve"> College Station, TX</w:t>
+        <w:t>Paycom Software, Inc.,</w:t>
+      </w:r>
+      <w:r>
+        <w:rPr>
+          <w:rFonts w:cs="Times New Roman" w:ascii="Times New Roman" w:hAnsi="Times New Roman"/>
+          <w:sz w:val="20"/>
+          <w:szCs w:val="20"/>
+        </w:rPr>
+        <w:t xml:space="preserve"> Dallas, TX</w:t>
       </w:r>
     </w:p>
     <w:p>
@@ -200,15 +231,15 @@
           <w:sz w:val="20"/>
           <w:szCs w:val="20"/>
         </w:rPr>
-        <w:t>Junior Developer,</w:t>
-      </w:r>
-      <w:r>
-        <w:rPr>
-          <w:rFonts w:cs="Times New Roman" w:ascii="Times New Roman" w:hAnsi="Times New Roman"/>
-          <w:sz w:val="20"/>
-          <w:szCs w:val="20"/>
-        </w:rPr>
-        <w:t xml:space="preserve"> March 2024 – August 2024</w:t>
+        <w:t>Software Developer,</w:t>
+      </w:r>
+      <w:r>
+        <w:rPr>
+          <w:rFonts w:cs="Times New Roman" w:ascii="Times New Roman" w:hAnsi="Times New Roman"/>
+          <w:sz w:val="20"/>
+          <w:szCs w:val="20"/>
+        </w:rPr>
+        <w:t xml:space="preserve"> July 2025 – Present</w:t>
       </w:r>
     </w:p>
     <w:p>
@@ -228,7 +259,23 @@
           <w:sz w:val="20"/>
           <w:szCs w:val="20"/>
         </w:rPr>
-        <w:t>Collaborated in an Agile team environment to develop and maintain an evolving Web application</w:t>
+        <w:t xml:space="preserve">Maintained, </w:t>
+      </w:r>
+      <w:r>
+        <w:rPr>
+          <w:rFonts w:cs="Times New Roman" w:ascii="Times New Roman" w:hAnsi="Times New Roman"/>
+          <w:sz w:val="20"/>
+          <w:szCs w:val="20"/>
+        </w:rPr>
+        <w:t>tested,</w:t>
+      </w:r>
+      <w:r>
+        <w:rPr>
+          <w:rFonts w:cs="Times New Roman" w:ascii="Times New Roman" w:hAnsi="Times New Roman"/>
+          <w:sz w:val="20"/>
+          <w:szCs w:val="20"/>
+        </w:rPr>
+        <w:t xml:space="preserve"> and developed a modernizing legacy codebase in a PHP + React ecosystem</w:t>
       </w:r>
     </w:p>
     <w:p>
@@ -248,67 +295,7 @@
           <w:sz w:val="20"/>
           <w:szCs w:val="20"/>
         </w:rPr>
-        <w:t>Designed, tested, deployed, and managed .NET applications for robust data flow between third-party APIs</w:t>
-      </w:r>
-    </w:p>
-    <w:p>
-      <w:pPr>
-        <w:pStyle w:val="Normal"/>
-        <w:spacing w:before="0" w:after="0"/>
-        <w:ind w:firstLine="720" w:left="720"/>
-        <w:rPr/>
-      </w:pPr>
-      <w:r>
-        <w:rPr>
-          <w:rFonts w:cs="Times New Roman" w:ascii="Times New Roman" w:hAnsi="Times New Roman"/>
-          <w:b/>
-          <w:bCs/>
-          <w:sz w:val="20"/>
-          <w:szCs w:val="20"/>
-        </w:rPr>
-        <w:t>Math Learning Center,</w:t>
-      </w:r>
-      <w:r>
-        <w:rPr>
-          <w:rFonts w:cs="Times New Roman" w:ascii="Times New Roman" w:hAnsi="Times New Roman"/>
-          <w:sz w:val="20"/>
-          <w:szCs w:val="20"/>
-        </w:rPr>
-        <w:t xml:space="preserve"> Texas A&amp;M University</w:t>
-      </w:r>
-    </w:p>
-    <w:p>
-      <w:pPr>
-        <w:pStyle w:val="Normal"/>
-        <w:spacing w:before="0" w:after="0"/>
-        <w:rPr/>
-      </w:pPr>
-      <w:r>
-        <w:rPr>
-          <w:rFonts w:cs="Times New Roman" w:ascii="Times New Roman" w:hAnsi="Times New Roman"/>
-          <w:sz w:val="20"/>
-          <w:szCs w:val="20"/>
-        </w:rPr>
-        <w:tab/>
-        <w:tab/>
-      </w:r>
-      <w:r>
-        <w:rPr>
-          <w:rFonts w:cs="Times New Roman" w:ascii="Times New Roman" w:hAnsi="Times New Roman"/>
-          <w:i/>
-          <w:iCs/>
-          <w:sz w:val="20"/>
-          <w:szCs w:val="20"/>
-        </w:rPr>
-        <w:t>Instructor,</w:t>
-      </w:r>
-      <w:r>
-        <w:rPr>
-          <w:rFonts w:cs="Times New Roman" w:ascii="Times New Roman" w:hAnsi="Times New Roman"/>
-          <w:sz w:val="20"/>
-          <w:szCs w:val="20"/>
-        </w:rPr>
-        <w:t xml:space="preserve"> January 2024 – March 2024</w:t>
+        <w:t>Coordinated between teams to reach alignment and deliver quality to the customer</w:t>
       </w:r>
     </w:p>
     <w:p>
@@ -320,22 +307,57 @@
         </w:numPr>
         <w:spacing w:before="0" w:after="80"/>
         <w:contextualSpacing/>
-        <w:rPr/>
-      </w:pPr>
-      <w:r>
-        <w:rPr>
-          <w:rFonts w:cs="Times New Roman" w:ascii="Times New Roman" w:hAnsi="Times New Roman"/>
-          <w:sz w:val="20"/>
-          <w:szCs w:val="20"/>
-        </w:rPr>
-        <w:t>Assisted students in calculus and related math topics</w:t>
+        <w:rPr>
+          <w:rFonts w:ascii="Times New Roman" w:hAnsi="Times New Roman" w:cs="Times New Roman"/>
+          <w:sz w:val="20"/>
+          <w:szCs w:val="20"/>
+        </w:rPr>
+      </w:pPr>
+      <w:r>
+        <w:rPr>
+          <w:rFonts w:cs="Times New Roman" w:ascii="Times New Roman" w:hAnsi="Times New Roman"/>
+          <w:sz w:val="20"/>
+          <w:szCs w:val="20"/>
+        </w:rPr>
+        <w:t>Prioritized composing</w:t>
+      </w:r>
+      <w:r>
+        <w:rPr>
+          <w:rFonts w:cs="Times New Roman" w:ascii="Times New Roman" w:hAnsi="Times New Roman"/>
+          <w:sz w:val="20"/>
+          <w:szCs w:val="20"/>
+        </w:rPr>
+        <w:t xml:space="preserve"> clean, readable, </w:t>
+      </w:r>
+      <w:r>
+        <w:rPr>
+          <w:rFonts w:cs="Times New Roman" w:ascii="Times New Roman" w:hAnsi="Times New Roman"/>
+          <w:sz w:val="20"/>
+          <w:szCs w:val="20"/>
+        </w:rPr>
+        <w:t xml:space="preserve">and </w:t>
+      </w:r>
+      <w:r>
+        <w:rPr>
+          <w:rFonts w:cs="Times New Roman" w:ascii="Times New Roman" w:hAnsi="Times New Roman"/>
+          <w:sz w:val="20"/>
+          <w:szCs w:val="20"/>
+        </w:rPr>
+        <w:t xml:space="preserve">maintainable code through </w:t>
+      </w:r>
+      <w:r>
+        <w:rPr>
+          <w:rFonts w:cs="Times New Roman" w:ascii="Times New Roman" w:hAnsi="Times New Roman"/>
+          <w:sz w:val="20"/>
+          <w:szCs w:val="20"/>
+        </w:rPr>
+        <w:t>peer code review and independent study</w:t>
       </w:r>
     </w:p>
     <w:p>
       <w:pPr>
         <w:pStyle w:val="Normal"/>
         <w:spacing w:before="0" w:after="0"/>
-        <w:ind w:left="1440"/>
         <w:rPr/>
       </w:pPr>
       <w:r>
@@ -346,16 +368,34 @@
           <w:sz w:val="20"/>
           <w:szCs w:val="20"/>
         </w:rPr>
-        <w:t>Private Tutoring</w:t>
+        <w:tab/>
+        <w:tab/>
+        <w:t>Frogslayer,</w:t>
+      </w:r>
+      <w:r>
+        <w:rPr>
+          <w:rFonts w:cs="Times New Roman" w:ascii="Times New Roman" w:hAnsi="Times New Roman"/>
+          <w:sz w:val="20"/>
+          <w:szCs w:val="20"/>
+        </w:rPr>
+        <w:t xml:space="preserve"> College Station, TX</w:t>
       </w:r>
     </w:p>
     <w:p>
       <w:pPr>
         <w:pStyle w:val="Normal"/>
         <w:spacing w:before="0" w:after="0"/>
-        <w:ind w:left="1440"/>
-        <w:rPr/>
-      </w:pPr>
+        <w:rPr/>
+      </w:pPr>
+      <w:r>
+        <w:rPr>
+          <w:rFonts w:cs="Times New Roman" w:ascii="Times New Roman" w:hAnsi="Times New Roman"/>
+          <w:sz w:val="20"/>
+          <w:szCs w:val="20"/>
+        </w:rPr>
+        <w:tab/>
+        <w:tab/>
+      </w:r>
       <w:r>
         <w:rPr>
           <w:rFonts w:cs="Times New Roman" w:ascii="Times New Roman" w:hAnsi="Times New Roman"/>
@@ -364,15 +404,15 @@
           <w:sz w:val="20"/>
           <w:szCs w:val="20"/>
         </w:rPr>
-        <w:t>Tutor,</w:t>
-      </w:r>
-      <w:r>
-        <w:rPr>
-          <w:rFonts w:cs="Times New Roman" w:ascii="Times New Roman" w:hAnsi="Times New Roman"/>
-          <w:sz w:val="20"/>
-          <w:szCs w:val="20"/>
-        </w:rPr>
-        <w:t xml:space="preserve"> 2022 – 2024</w:t>
+        <w:t>Junior Developer,</w:t>
+      </w:r>
+      <w:r>
+        <w:rPr>
+          <w:rFonts w:cs="Times New Roman" w:ascii="Times New Roman" w:hAnsi="Times New Roman"/>
+          <w:sz w:val="20"/>
+          <w:szCs w:val="20"/>
+        </w:rPr>
+        <w:t xml:space="preserve"> March 2024 – August 2024</w:t>
       </w:r>
     </w:p>
     <w:p>
@@ -392,7 +432,107 @@
           <w:sz w:val="20"/>
           <w:szCs w:val="20"/>
         </w:rPr>
-        <w:t>Instructed students in various topics, including intermediate Computer Science and high-level Math concepts</w:t>
+        <w:t>Collaborated in an Agile team environment to develop and maintain an evolving Web application</w:t>
+      </w:r>
+    </w:p>
+    <w:p>
+      <w:pPr>
+        <w:pStyle w:val="ListParagraph"/>
+        <w:numPr>
+          <w:ilvl w:val="0"/>
+          <w:numId w:val="1"/>
+        </w:numPr>
+        <w:spacing w:before="0" w:after="80"/>
+        <w:contextualSpacing/>
+        <w:rPr/>
+      </w:pPr>
+      <w:r>
+        <w:rPr>
+          <w:rFonts w:cs="Times New Roman" w:ascii="Times New Roman" w:hAnsi="Times New Roman"/>
+          <w:sz w:val="20"/>
+          <w:szCs w:val="20"/>
+        </w:rPr>
+        <w:t>Designed, tested, deployed, and managed .NET applications for robust data flow between third-party APIs</w:t>
+      </w:r>
+    </w:p>
+    <w:p>
+      <w:pPr>
+        <w:pStyle w:val="Normal"/>
+        <w:spacing w:before="0" w:after="0"/>
+        <w:ind w:firstLine="720" w:left="720"/>
+        <w:rPr/>
+      </w:pPr>
+      <w:r>
+        <w:rPr>
+          <w:rFonts w:cs="Times New Roman" w:ascii="Times New Roman" w:hAnsi="Times New Roman"/>
+          <w:b/>
+          <w:bCs/>
+          <w:sz w:val="20"/>
+          <w:szCs w:val="20"/>
+        </w:rPr>
+        <w:t>Math Learning Center,</w:t>
+      </w:r>
+      <w:r>
+        <w:rPr>
+          <w:rFonts w:cs="Times New Roman" w:ascii="Times New Roman" w:hAnsi="Times New Roman"/>
+          <w:sz w:val="20"/>
+          <w:szCs w:val="20"/>
+        </w:rPr>
+        <w:t xml:space="preserve"> Texas A&amp;M University</w:t>
+      </w:r>
+    </w:p>
+    <w:p>
+      <w:pPr>
+        <w:pStyle w:val="Normal"/>
+        <w:spacing w:before="0" w:after="0"/>
+        <w:rPr/>
+      </w:pPr>
+      <w:r>
+        <w:rPr>
+          <w:rFonts w:cs="Times New Roman" w:ascii="Times New Roman" w:hAnsi="Times New Roman"/>
+          <w:sz w:val="20"/>
+          <w:szCs w:val="20"/>
+        </w:rPr>
+        <w:tab/>
+        <w:tab/>
+      </w:r>
+      <w:r>
+        <w:rPr>
+          <w:rFonts w:cs="Times New Roman" w:ascii="Times New Roman" w:hAnsi="Times New Roman"/>
+          <w:i/>
+          <w:iCs/>
+          <w:sz w:val="20"/>
+          <w:szCs w:val="20"/>
+        </w:rPr>
+        <w:t>Instructor,</w:t>
+      </w:r>
+      <w:r>
+        <w:rPr>
+          <w:rFonts w:cs="Times New Roman" w:ascii="Times New Roman" w:hAnsi="Times New Roman"/>
+          <w:sz w:val="20"/>
+          <w:szCs w:val="20"/>
+        </w:rPr>
+        <w:t xml:space="preserve"> January 2024 – March 2024</w:t>
+      </w:r>
+    </w:p>
+    <w:p>
+      <w:pPr>
+        <w:pStyle w:val="ListParagraph"/>
+        <w:numPr>
+          <w:ilvl w:val="0"/>
+          <w:numId w:val="1"/>
+        </w:numPr>
+        <w:spacing w:before="0" w:after="80"/>
+        <w:contextualSpacing/>
+        <w:rPr/>
+      </w:pPr>
+      <w:r>
+        <w:rPr>
+          <w:rFonts w:cs="Times New Roman" w:ascii="Times New Roman" w:hAnsi="Times New Roman"/>
+          <w:sz w:val="20"/>
+          <w:szCs w:val="20"/>
+        </w:rPr>
+        <w:t>Assisted students in calculus and related math topics</w:t>
       </w:r>
     </w:p>
     <w:p>
@@ -504,7 +644,6 @@
       <w:pPr>
         <w:pStyle w:val="Normal"/>
         <w:spacing w:before="0" w:after="0"/>
-        <w:ind w:left="1440"/>
         <w:rPr/>
       </w:pPr>
       <w:r>
@@ -515,41 +654,87 @@
           <w:sz w:val="20"/>
           <w:szCs w:val="20"/>
         </w:rPr>
-        <w:t>Lingua Lab,</w:t>
-      </w:r>
-      <w:r>
-        <w:rPr>
-          <w:rFonts w:cs="Times New Roman" w:ascii="Times New Roman" w:hAnsi="Times New Roman"/>
-          <w:sz w:val="20"/>
-          <w:szCs w:val="20"/>
-        </w:rPr>
-        <w:t xml:space="preserve"> Texas A&amp;M University</w:t>
+        <w:t>PROJECTS</w:t>
+        <w:tab/>
+        <w:t>Coursework</w:t>
       </w:r>
     </w:p>
     <w:p>
       <w:pPr>
         <w:pStyle w:val="Normal"/>
         <w:spacing w:before="0" w:after="0"/>
-        <w:ind w:left="1440"/>
-        <w:rPr/>
-      </w:pPr>
-      <w:r>
-        <w:rPr>
-          <w:rFonts w:cs="Times New Roman" w:ascii="Times New Roman" w:hAnsi="Times New Roman"/>
+        <w:rPr/>
+      </w:pPr>
+      <w:r>
+        <w:rPr>
+          <w:rFonts w:cs="Times New Roman" w:ascii="Times New Roman" w:hAnsi="Times New Roman"/>
+          <w:b/>
+          <w:bCs/>
           <w:i/>
           <w:iCs/>
           <w:sz w:val="20"/>
           <w:szCs w:val="20"/>
         </w:rPr>
-        <w:t>Research Assistant</w:t>
-      </w:r>
-      <w:r>
-        <w:rPr>
-          <w:rFonts w:cs="Times New Roman" w:ascii="Times New Roman" w:hAnsi="Times New Roman"/>
-          <w:sz w:val="20"/>
-          <w:szCs w:val="20"/>
-        </w:rPr>
-        <w:t>, Fall 2024</w:t>
+        <w:tab/>
+        <w:tab/>
+      </w:r>
+      <w:r>
+        <w:rPr>
+          <w:rFonts w:cs="Times New Roman" w:ascii="Times New Roman" w:hAnsi="Times New Roman"/>
+          <w:i/>
+          <w:iCs/>
+          <w:sz w:val="20"/>
+          <w:szCs w:val="20"/>
+        </w:rPr>
+        <w:t>IPELINT Computer Science Capstone</w:t>
+      </w:r>
+      <w:r>
+        <w:rPr>
+          <w:rFonts w:cs="Times New Roman" w:ascii="Times New Roman" w:hAnsi="Times New Roman"/>
+          <w:sz w:val="20"/>
+          <w:szCs w:val="20"/>
+        </w:rPr>
+        <w:t>, Spring 2025</w:t>
+      </w:r>
+    </w:p>
+    <w:p>
+      <w:pPr>
+        <w:pStyle w:val="ListParagraph"/>
+        <w:numPr>
+          <w:ilvl w:val="0"/>
+          <w:numId w:val="1"/>
+        </w:numPr>
+        <w:spacing w:before="0" w:after="0"/>
+        <w:contextualSpacing/>
+        <w:rPr/>
+      </w:pPr>
+      <w:r>
+        <w:rPr>
+          <w:rFonts w:cs="Times New Roman" w:ascii="Times New Roman" w:hAnsi="Times New Roman"/>
+          <w:sz w:val="20"/>
+          <w:szCs w:val="20"/>
+        </w:rPr>
+        <w:t>Developed an AI solution to predict United States Patent rejections with 95.1% accuracy</w:t>
+      </w:r>
+    </w:p>
+    <w:p>
+      <w:pPr>
+        <w:pStyle w:val="ListParagraph"/>
+        <w:numPr>
+          <w:ilvl w:val="0"/>
+          <w:numId w:val="1"/>
+        </w:numPr>
+        <w:spacing w:before="0" w:after="0"/>
+        <w:contextualSpacing/>
+        <w:rPr/>
+      </w:pPr>
+      <w:r>
+        <w:rPr>
+          <w:rFonts w:cs="Times New Roman" w:ascii="Times New Roman" w:hAnsi="Times New Roman"/>
+          <w:sz w:val="20"/>
+          <w:szCs w:val="20"/>
+        </w:rPr>
+        <w:t>Monitored and mitigated ethical and stakeholder risks throughout project as Risk Manager</w:t>
       </w:r>
     </w:p>
     <w:p>
@@ -565,116 +750,41 @@
         <w:spacing w:lineRule="auto" w:line="259" w:before="0" w:after="80"/>
         <w:contextualSpacing/>
         <w:jc w:val="left"/>
-        <w:rPr>
-          <w:rFonts w:ascii="Times New Roman" w:hAnsi="Times New Roman" w:cs="Times New Roman"/>
-          <w:sz w:val="20"/>
-          <w:szCs w:val="20"/>
-        </w:rPr>
-      </w:pPr>
-      <w:r>
-        <w:rPr>
-          <w:rFonts w:cs="Times New Roman" w:ascii="Times New Roman" w:hAnsi="Times New Roman"/>
-          <w:sz w:val="20"/>
-          <w:szCs w:val="20"/>
-        </w:rPr>
-        <w:t>Co-authored and presented a paper on the nature of human insult behavior in different social contexts</w:t>
+        <w:rPr/>
+      </w:pPr>
+      <w:r>
+        <w:rPr>
+          <w:rFonts w:cs="Times New Roman" w:ascii="Times New Roman" w:hAnsi="Times New Roman"/>
+          <w:sz w:val="20"/>
+          <w:szCs w:val="20"/>
+        </w:rPr>
+        <w:t>First Place in Computer Science at 2025 Texas A&amp;M Engineering Project Showcase</w:t>
       </w:r>
     </w:p>
     <w:p>
       <w:pPr>
         <w:pStyle w:val="Normal"/>
         <w:spacing w:before="0" w:after="0"/>
-        <w:rPr/>
-      </w:pPr>
-      <w:r>
-        <w:rPr>
-          <w:rFonts w:cs="Times New Roman" w:ascii="Times New Roman" w:hAnsi="Times New Roman"/>
-          <w:b/>
-          <w:bCs/>
-          <w:sz w:val="20"/>
-          <w:szCs w:val="20"/>
-        </w:rPr>
-        <w:t>PROJECTS</w:t>
-        <w:tab/>
-        <w:t>Coursework</w:t>
-      </w:r>
-    </w:p>
-    <w:p>
-      <w:pPr>
-        <w:pStyle w:val="Normal"/>
-        <w:spacing w:before="0" w:after="0"/>
-        <w:rPr/>
-      </w:pPr>
-      <w:r>
-        <w:rPr>
-          <w:rFonts w:cs="Times New Roman" w:ascii="Times New Roman" w:hAnsi="Times New Roman"/>
-          <w:b/>
-          <w:bCs/>
+        <w:ind w:left="1440"/>
+        <w:rPr/>
+      </w:pPr>
+      <w:r>
+        <w:rPr>
+          <w:rFonts w:cs="Times New Roman" w:ascii="Times New Roman" w:hAnsi="Times New Roman"/>
           <w:i/>
           <w:iCs/>
           <w:sz w:val="20"/>
           <w:szCs w:val="20"/>
         </w:rPr>
-        <w:tab/>
-        <w:tab/>
-      </w:r>
-      <w:r>
-        <w:rPr>
-          <w:rFonts w:cs="Times New Roman" w:ascii="Times New Roman" w:hAnsi="Times New Roman"/>
-          <w:i/>
-          <w:iCs/>
-          <w:sz w:val="20"/>
-          <w:szCs w:val="20"/>
-        </w:rPr>
-        <w:t>IPELINT Computer Science Capstone</w:t>
-      </w:r>
-      <w:r>
-        <w:rPr>
-          <w:rFonts w:cs="Times New Roman" w:ascii="Times New Roman" w:hAnsi="Times New Roman"/>
-          <w:sz w:val="20"/>
-          <w:szCs w:val="20"/>
-        </w:rPr>
-        <w:t>, Spring 2025</w:t>
-      </w:r>
-    </w:p>
-    <w:p>
-      <w:pPr>
-        <w:pStyle w:val="ListParagraph"/>
-        <w:numPr>
-          <w:ilvl w:val="0"/>
-          <w:numId w:val="1"/>
-        </w:numPr>
-        <w:spacing w:before="0" w:after="0"/>
-        <w:contextualSpacing/>
-        <w:rPr/>
-      </w:pPr>
-      <w:r>
-        <w:rPr>
-          <w:rFonts w:cs="Times New Roman" w:ascii="Times New Roman" w:hAnsi="Times New Roman"/>
-          <w:sz w:val="20"/>
-          <w:szCs w:val="20"/>
-        </w:rPr>
-        <w:t>Developed an AI solution to predict United States Patent rejections with 95.1% accuracy</w:t>
-      </w:r>
-    </w:p>
-    <w:p>
-      <w:pPr>
-        <w:pStyle w:val="ListParagraph"/>
-        <w:numPr>
-          <w:ilvl w:val="0"/>
-          <w:numId w:val="1"/>
-        </w:numPr>
-        <w:spacing w:before="0" w:after="0"/>
-        <w:contextualSpacing/>
-        <w:rPr/>
-      </w:pPr>
-      <w:r>
-        <w:rPr>
-          <w:rFonts w:cs="Times New Roman" w:ascii="Times New Roman" w:hAnsi="Times New Roman"/>
-          <w:sz w:val="20"/>
-          <w:szCs w:val="20"/>
-        </w:rPr>
-        <w:t>Risk Manager: Monitored and mitigated ethical and stakeholder risks throughout project</w:t>
+        <w:t>Software Engineering</w:t>
+      </w:r>
+      <w:r>
+        <w:rPr>
+          <w:rFonts w:cs="Times New Roman" w:ascii="Times New Roman" w:hAnsi="Times New Roman"/>
+          <w:sz w:val="20"/>
+          <w:szCs w:val="20"/>
+        </w:rPr>
+        <w:t>, Fall 2024</w:t>
       </w:r>
     </w:p>
     <w:p>
@@ -698,7 +808,7 @@
           <w:sz w:val="20"/>
           <w:szCs w:val="20"/>
         </w:rPr>
-        <w:t>First Place in Computer Science at 2025 Texas A&amp;M Engineering Project Showcase</w:t>
+        <w:t>Product Owner: Developed Ruby on Rails web application for a real-world client in an Agile team</w:t>
       </w:r>
     </w:p>
     <w:p>
@@ -716,15 +826,17 @@
           <w:sz w:val="20"/>
           <w:szCs w:val="20"/>
         </w:rPr>
-        <w:t>Software Engineering</w:t>
-      </w:r>
-      <w:r>
-        <w:rPr>
-          <w:rFonts w:cs="Times New Roman" w:ascii="Times New Roman" w:hAnsi="Times New Roman"/>
-          <w:sz w:val="20"/>
-          <w:szCs w:val="20"/>
-        </w:rPr>
-        <w:t>, Fall 2024</w:t>
+        <w:t xml:space="preserve">Programming Studio, </w:t>
+      </w:r>
+      <w:r>
+        <w:rPr>
+          <w:rFonts w:cs="Times New Roman" w:ascii="Times New Roman" w:hAnsi="Times New Roman"/>
+          <w:i w:val="false"/>
+          <w:iCs w:val="false"/>
+          <w:sz w:val="20"/>
+          <w:szCs w:val="20"/>
+        </w:rPr>
+        <w:t>Fall 2023</w:t>
       </w:r>
     </w:p>
     <w:p>
@@ -748,79 +860,7 @@
           <w:sz w:val="20"/>
           <w:szCs w:val="20"/>
         </w:rPr>
-        <w:t>Product Owner: Developed Ruby on Rails web application for a real-world client in an Agile team</w:t>
-      </w:r>
-    </w:p>
-    <w:p>
-      <w:pPr>
-        <w:pStyle w:val="Normal"/>
-        <w:spacing w:before="0" w:after="0"/>
-        <w:ind w:left="1440"/>
-        <w:rPr/>
-      </w:pPr>
-      <w:r>
-        <w:rPr>
-          <w:rFonts w:cs="Times New Roman" w:ascii="Times New Roman" w:hAnsi="Times New Roman"/>
-          <w:i/>
-          <w:iCs/>
-          <w:sz w:val="20"/>
-          <w:szCs w:val="20"/>
-        </w:rPr>
-        <w:t xml:space="preserve">Programming Studio, </w:t>
-      </w:r>
-      <w:r>
-        <w:rPr>
-          <w:rFonts w:cs="Times New Roman" w:ascii="Times New Roman" w:hAnsi="Times New Roman"/>
-          <w:i w:val="false"/>
-          <w:iCs w:val="false"/>
-          <w:sz w:val="20"/>
-          <w:szCs w:val="20"/>
-        </w:rPr>
-        <w:t>Fall 2023</w:t>
-      </w:r>
-    </w:p>
-    <w:p>
-      <w:pPr>
-        <w:pStyle w:val="ListParagraph"/>
-        <w:numPr>
-          <w:ilvl w:val="0"/>
-          <w:numId w:val="1"/>
-        </w:numPr>
-        <w:spacing w:before="0" w:after="0"/>
-        <w:contextualSpacing/>
-        <w:rPr/>
-      </w:pPr>
-      <w:r>
-        <w:rPr>
-          <w:rFonts w:cs="Times New Roman" w:ascii="Times New Roman" w:hAnsi="Times New Roman"/>
-          <w:sz w:val="20"/>
-          <w:szCs w:val="20"/>
-        </w:rPr>
-        <w:t xml:space="preserve">Created both Java and Web applications (separately) in a small team </w:t>
-      </w:r>
-    </w:p>
-    <w:p>
-      <w:pPr>
-        <w:pStyle w:val="ListParagraph"/>
-        <w:widowControl/>
-        <w:numPr>
-          <w:ilvl w:val="0"/>
-          <w:numId w:val="1"/>
-        </w:numPr>
-        <w:suppressAutoHyphens w:val="true"/>
-        <w:bidi w:val="0"/>
-        <w:spacing w:lineRule="auto" w:line="259" w:before="0" w:after="80"/>
-        <w:contextualSpacing/>
-        <w:jc w:val="left"/>
-        <w:rPr/>
-      </w:pPr>
-      <w:r>
-        <w:rPr>
-          <w:rFonts w:cs="Times New Roman" w:ascii="Times New Roman" w:hAnsi="Times New Roman"/>
-          <w:sz w:val="20"/>
-          <w:szCs w:val="20"/>
-        </w:rPr>
-        <w:t>Focused on accessibility and quality user experience in end product</w:t>
+        <w:t>Designed and implemented Web and Java-based applications highlighting accessibility and user experience</w:t>
       </w:r>
     </w:p>
     <w:p>
@@ -897,30 +937,6 @@
     </w:p>
     <w:p>
       <w:pPr>
-        <w:pStyle w:val="ListParagraph"/>
-        <w:widowControl/>
-        <w:numPr>
-          <w:ilvl w:val="0"/>
-          <w:numId w:val="1"/>
-        </w:numPr>
-        <w:suppressAutoHyphens w:val="true"/>
-        <w:bidi w:val="0"/>
-        <w:spacing w:lineRule="auto" w:line="259" w:before="0" w:after="80"/>
-        <w:contextualSpacing/>
-        <w:jc w:val="left"/>
-        <w:rPr/>
-      </w:pPr>
-      <w:r>
-        <w:rPr>
-          <w:rFonts w:cs="Times New Roman" w:ascii="Times New Roman" w:hAnsi="Times New Roman"/>
-          <w:sz w:val="20"/>
-          <w:szCs w:val="20"/>
-        </w:rPr>
-        <w:t>Learned to extract data from webpages, learned efficient string comparison techniques</w:t>
-      </w:r>
-    </w:p>
-    <w:p>
-      <w:pPr>
         <w:pStyle w:val="Normal"/>
         <w:spacing w:before="0" w:after="0"/>
         <w:rPr/>
@@ -1093,31 +1109,7 @@
           <w:sz w:val="20"/>
           <w:szCs w:val="20"/>
         </w:rPr>
-        <w:t>(</w:t>
-      </w:r>
-      <w:r>
-        <w:rPr>
-          <w:rFonts w:cs="Times New Roman" w:ascii="Times New Roman" w:hAnsi="Times New Roman"/>
-          <w:b w:val="false"/>
-          <w:bCs w:val="false"/>
-          <w:i w:val="false"/>
-          <w:iCs w:val="false"/>
-          <w:sz w:val="20"/>
-          <w:szCs w:val="20"/>
-        </w:rPr>
-        <w:t>4</w:t>
-      </w:r>
-      <w:r>
-        <w:rPr>
-          <w:rFonts w:cs="Times New Roman" w:ascii="Times New Roman" w:hAnsi="Times New Roman"/>
-          <w:b w:val="false"/>
-          <w:bCs w:val="false"/>
-          <w:i w:val="false"/>
-          <w:iCs w:val="false"/>
-          <w:sz w:val="20"/>
-          <w:szCs w:val="20"/>
-        </w:rPr>
-        <w:t xml:space="preserve"> semesters), 2021-2023</w:t>
+        <w:t>(4 semesters), 2021-2023</w:t>
       </w:r>
     </w:p>
     <w:p>
@@ -1213,7 +1205,6 @@
       <w:rPr>
         <w:rFonts w:ascii="Symbol" w:hAnsi="Symbol" w:cs="Symbol" w:hint="default"/>
         <w:b w:val="false"/>
-        <w:rFonts w:eastAsiaTheme="minorHAnsi"/>
       </w:rPr>
     </w:lvl>
     <w:lvl w:ilvl="1">
@@ -1881,7 +1872,7 @@
     </w:rPr>
   </w:style>
   <w:style w:type="paragraph" w:styleId="Heading1">
-    <w:name w:val="Heading 1"/>
+    <w:name w:val="heading 1"/>
     <w:basedOn w:val="Normal"/>
     <w:next w:val="Normal"/>
     <w:link w:val="Heading1Char"/>
@@ -1902,7 +1893,7 @@
     </w:rPr>
   </w:style>
   <w:style w:type="paragraph" w:styleId="Heading2">
-    <w:name w:val="Heading 2"/>
+    <w:name w:val="heading 2"/>
     <w:basedOn w:val="Normal"/>
     <w:next w:val="Normal"/>
     <w:link w:val="Heading2Char"/>
@@ -2048,7 +2039,7 @@
     </w:rPr>
   </w:style>
   <w:style w:type="paragraph" w:styleId="Caption">
-    <w:name w:val="Caption"/>
+    <w:name w:val="caption"/>
     <w:basedOn w:val="Normal"/>
     <w:qFormat/>
     <w:pPr>
@@ -2082,7 +2073,7 @@
     <w:rPr/>
   </w:style>
   <w:style w:type="paragraph" w:styleId="Header">
-    <w:name w:val="Header"/>
+    <w:name w:val="header"/>
     <w:basedOn w:val="Normal"/>
     <w:link w:val="HeaderChar"/>
     <w:uiPriority w:val="99"/>
@@ -2099,7 +2090,7 @@
     <w:rPr/>
   </w:style>
   <w:style w:type="paragraph" w:styleId="Footer">
-    <w:name w:val="Footer"/>
+    <w:name w:val="footer"/>
     <w:basedOn w:val="Normal"/>
     <w:link w:val="FooterChar"/>
     <w:uiPriority w:val="99"/>

</xml_diff>